<commit_message>
Added Images and Armor Type Changes
</commit_message>
<xml_diff>
--- a/Documentation/Magius Knight Documentation.docx
+++ b/Documentation/Magius Knight Documentation.docx
@@ -33,6 +33,101 @@
         </w:rPr>
         <w:t xml:space="preserve"> Knight</w:t>
       </w:r>
+    </w:p>
+    <w:p>
+      <w:pPr>
+        <w:spacing w:after="0" w:line="480" w:lineRule="auto"/>
+        <w:rPr>
+          <w:rFonts w:ascii="Times New Roman" w:hAnsi="Times New Roman" w:cs="Times New Roman"/>
+          <w:sz w:val="24"/>
+        </w:rPr>
+      </w:pPr>
+      <w:r>
+        <w:rPr>
+          <w:rFonts w:ascii="Times New Roman" w:hAnsi="Times New Roman" w:cs="Times New Roman"/>
+          <w:sz w:val="24"/>
+        </w:rPr>
+        <w:t>Free Stock Photo Sites</w:t>
+      </w:r>
+    </w:p>
+    <w:p>
+      <w:pPr>
+        <w:spacing w:after="0" w:line="480" w:lineRule="auto"/>
+        <w:rPr>
+          <w:rFonts w:ascii="Times New Roman" w:hAnsi="Times New Roman" w:cs="Times New Roman"/>
+          <w:sz w:val="24"/>
+        </w:rPr>
+      </w:pPr>
+      <w:r>
+        <w:rPr>
+          <w:rFonts w:ascii="Times New Roman" w:hAnsi="Times New Roman" w:cs="Times New Roman"/>
+          <w:sz w:val="24"/>
+        </w:rPr>
+        <w:tab/>
+      </w:r>
+      <w:hyperlink r:id="rId4" w:history="1">
+        <w:r>
+          <w:rPr>
+            <w:rStyle w:val="Hyperlink"/>
+            <w:rFonts w:ascii="Times New Roman" w:hAnsi="Times New Roman" w:cs="Times New Roman"/>
+            <w:sz w:val="24"/>
+          </w:rPr>
+          <w:t>https://mashable.com/2017/05/23/where-to-find-royalty-free-images/#R4bDmeIm0OqL</w:t>
+        </w:r>
+      </w:hyperlink>
+    </w:p>
+    <w:p>
+      <w:pPr>
+        <w:spacing w:after="0" w:line="480" w:lineRule="auto"/>
+        <w:rPr>
+          <w:rFonts w:ascii="Times New Roman" w:hAnsi="Times New Roman" w:cs="Times New Roman"/>
+          <w:sz w:val="24"/>
+        </w:rPr>
+      </w:pPr>
+      <w:proofErr w:type="spellStart"/>
+      <w:r>
+        <w:rPr>
+          <w:rFonts w:ascii="Times New Roman" w:hAnsi="Times New Roman" w:cs="Times New Roman"/>
+          <w:sz w:val="24"/>
+        </w:rPr>
+        <w:t>Pixabay</w:t>
+      </w:r>
+      <w:proofErr w:type="spellEnd"/>
+    </w:p>
+    <w:p>
+      <w:pPr>
+        <w:spacing w:after="0" w:line="480" w:lineRule="auto"/>
+        <w:rPr>
+          <w:rFonts w:ascii="Times New Roman" w:hAnsi="Times New Roman" w:cs="Times New Roman"/>
+          <w:sz w:val="24"/>
+        </w:rPr>
+      </w:pPr>
+      <w:r>
+        <w:rPr>
+          <w:rFonts w:ascii="Times New Roman" w:hAnsi="Times New Roman" w:cs="Times New Roman"/>
+          <w:sz w:val="24"/>
+        </w:rPr>
+        <w:tab/>
+      </w:r>
+      <w:hyperlink r:id="rId5" w:history="1">
+        <w:r>
+          <w:rPr>
+            <w:rStyle w:val="Hyperlink"/>
+            <w:rFonts w:ascii="Times New Roman" w:hAnsi="Times New Roman" w:cs="Times New Roman"/>
+            <w:sz w:val="24"/>
+          </w:rPr>
+          <w:t>https://pixabay.com/</w:t>
+        </w:r>
+      </w:hyperlink>
+    </w:p>
+    <w:p>
+      <w:pPr>
+        <w:spacing w:after="0" w:line="480" w:lineRule="auto"/>
+        <w:rPr>
+          <w:rFonts w:ascii="Times New Roman" w:hAnsi="Times New Roman" w:cs="Times New Roman"/>
+          <w:sz w:val="24"/>
+        </w:rPr>
+      </w:pPr>
       <w:bookmarkStart w:id="0" w:name="_GoBack"/>
       <w:bookmarkEnd w:id="0"/>
     </w:p>
@@ -471,6 +566,29 @@
     <w:semiHidden/>
     <w:unhideWhenUsed/>
   </w:style>
+  <w:style w:type="character" w:styleId="Hyperlink">
+    <w:name w:val="Hyperlink"/>
+    <w:basedOn w:val="DefaultParagraphFont"/>
+    <w:uiPriority w:val="99"/>
+    <w:unhideWhenUsed/>
+    <w:rsid w:val="003969C9"/>
+    <w:rPr>
+      <w:color w:val="0000FF" w:themeColor="hyperlink"/>
+      <w:u w:val="single"/>
+    </w:rPr>
+  </w:style>
+  <w:style w:type="character" w:styleId="UnresolvedMention">
+    <w:name w:val="Unresolved Mention"/>
+    <w:basedOn w:val="DefaultParagraphFont"/>
+    <w:uiPriority w:val="99"/>
+    <w:semiHidden/>
+    <w:unhideWhenUsed/>
+    <w:rsid w:val="003969C9"/>
+    <w:rPr>
+      <w:color w:val="605E5C"/>
+      <w:shd w:val="clear" w:color="auto" w:fill="E1DFDD"/>
+    </w:rPr>
+  </w:style>
 </w:styles>
 </file>
 

</xml_diff>